<commit_message>
More infor on the R scripts
</commit_message>
<xml_diff>
--- a/CampaignManagement/R/R Readme.docx
+++ b/CampaignManagement/R/R Readme.docx
@@ -1,6 +1,6 @@
 
 <file path=word/document.xml><?xml version="1.0" encoding="utf-8"?>
-<w:document xmlns:wpc="http://schemas.microsoft.com/office/word/2010/wordprocessingCanvas" xmlns:cx="http://schemas.microsoft.com/office/drawing/2014/chartex" xmlns:cx1="http://schemas.microsoft.com/office/drawing/2015/9/8/chartex" xmlns:cx2="http://schemas.microsoft.com/office/drawing/2015/10/21/chartex" xmlns:mc="http://schemas.openxmlformats.org/markup-compatibility/2006" xmlns:o="urn:schemas-microsoft-com:office:office" xmlns:r="http://schemas.openxmlformats.org/officeDocument/2006/relationships" xmlns:m="http://schemas.openxmlformats.org/officeDocument/2006/math" xmlns:v="urn:schemas-microsoft-com:vml" xmlns:wp14="http://schemas.microsoft.com/office/word/2010/wordprocessingDrawing" xmlns:wp="http://schemas.openxmlformats.org/drawingml/2006/wordprocessingDrawing" xmlns:w10="urn:schemas-microsoft-com:office:word" xmlns:w="http://schemas.openxmlformats.org/wordprocessingml/2006/main" xmlns:w14="http://schemas.microsoft.com/office/word/2010/wordml" xmlns:w15="http://schemas.microsoft.com/office/word/2012/wordml" xmlns:w16se="http://schemas.microsoft.com/office/word/2015/wordml/symex" xmlns:wpg="http://schemas.microsoft.com/office/word/2010/wordprocessingGroup" xmlns:wpi="http://schemas.microsoft.com/office/word/2010/wordprocessingInk" xmlns:wne="http://schemas.microsoft.com/office/word/2006/wordml" xmlns:wps="http://schemas.microsoft.com/office/word/2010/wordprocessingShape" mc:Ignorable="w14 w15 w16se wp14">
+<w:document xmlns:wpc="http://schemas.microsoft.com/office/word/2010/wordprocessingCanvas" xmlns:mc="http://schemas.openxmlformats.org/markup-compatibility/2006" xmlns:o="urn:schemas-microsoft-com:office:office" xmlns:r="http://schemas.openxmlformats.org/officeDocument/2006/relationships" xmlns:m="http://schemas.openxmlformats.org/officeDocument/2006/math" xmlns:v="urn:schemas-microsoft-com:vml" xmlns:wp14="http://schemas.microsoft.com/office/word/2010/wordprocessingDrawing" xmlns:wp="http://schemas.openxmlformats.org/drawingml/2006/wordprocessingDrawing" xmlns:w10="urn:schemas-microsoft-com:office:word" xmlns:w="http://schemas.openxmlformats.org/wordprocessingml/2006/main" xmlns:w14="http://schemas.microsoft.com/office/word/2010/wordml" xmlns:w15="http://schemas.microsoft.com/office/word/2012/wordml" xmlns:wpg="http://schemas.microsoft.com/office/word/2010/wordprocessingGroup" xmlns:wpi="http://schemas.microsoft.com/office/word/2010/wordprocessingInk" xmlns:wne="http://schemas.microsoft.com/office/word/2006/wordml" xmlns:wps="http://schemas.microsoft.com/office/word/2010/wordprocessingShape" mc:Ignorable="w14 w15 wp14">
   <w:body>
     <w:p>
       <w:pPr>
@@ -62,15 +62,33 @@
           <w:sz w:val="24"/>
           <w:szCs w:val="24"/>
         </w:rPr>
-        <w:t xml:space="preserve"> on a local R IDE (such as RStudi</w:t>
-      </w:r>
-      <w:r>
-        <w:rPr>
-          <w:rFonts w:asciiTheme="majorHAnsi" w:hAnsiTheme="majorHAnsi"/>
-          <w:sz w:val="24"/>
-          <w:szCs w:val="24"/>
-        </w:rPr>
-        <w:t>o, R Tools for Visual Studio)</w:t>
+        <w:t xml:space="preserve"> on a local R IDE (such as </w:t>
+      </w:r>
+      <w:proofErr w:type="spellStart"/>
+      <w:r>
+        <w:rPr>
+          <w:rFonts w:asciiTheme="majorHAnsi" w:hAnsiTheme="majorHAnsi"/>
+          <w:sz w:val="24"/>
+          <w:szCs w:val="24"/>
+        </w:rPr>
+        <w:t>RStudi</w:t>
+      </w:r>
+      <w:r>
+        <w:rPr>
+          <w:rFonts w:asciiTheme="majorHAnsi" w:hAnsiTheme="majorHAnsi"/>
+          <w:sz w:val="24"/>
+          <w:szCs w:val="24"/>
+        </w:rPr>
+        <w:t>o</w:t>
+      </w:r>
+      <w:proofErr w:type="spellEnd"/>
+      <w:r>
+        <w:rPr>
+          <w:rFonts w:asciiTheme="majorHAnsi" w:hAnsiTheme="majorHAnsi"/>
+          <w:sz w:val="24"/>
+          <w:szCs w:val="24"/>
+        </w:rPr>
+        <w:t>, R Tools for Visual Studio)</w:t>
       </w:r>
       <w:r>
         <w:rPr>
@@ -449,8 +467,408 @@
         </w:rPr>
         <w:t>Note: The connection parameters are not set in any of the scripts. The user will have to enter these parameters in the beginning of each script before running them.</w:t>
       </w:r>
+    </w:p>
+    <w:p>
+      <w:pPr>
+        <w:spacing w:after="0"/>
+        <w:rPr>
+          <w:rFonts w:asciiTheme="majorHAnsi" w:hAnsiTheme="majorHAnsi"/>
+          <w:b/>
+          <w:sz w:val="24"/>
+          <w:szCs w:val="24"/>
+        </w:rPr>
+      </w:pPr>
+      <w:r>
+        <w:rPr>
+          <w:rFonts w:asciiTheme="majorHAnsi" w:hAnsiTheme="majorHAnsi"/>
+          <w:b/>
+          <w:sz w:val="24"/>
+          <w:szCs w:val="24"/>
+        </w:rPr>
+        <w:t>Step1_input_data.R</w:t>
+      </w:r>
+    </w:p>
+    <w:p>
+      <w:pPr>
+        <w:rPr>
+          <w:rFonts w:asciiTheme="majorHAnsi" w:hAnsiTheme="majorHAnsi"/>
+          <w:sz w:val="24"/>
+          <w:szCs w:val="24"/>
+        </w:rPr>
+      </w:pPr>
+      <w:r>
+        <w:rPr>
+          <w:rFonts w:asciiTheme="majorHAnsi" w:hAnsiTheme="majorHAnsi"/>
+          <w:sz w:val="24"/>
+          <w:szCs w:val="24"/>
+        </w:rPr>
+        <w:t>This script simulates the 4 input datasets and exports to SQL Server. The user also needs to input the number of leads that need to be simulated by entering the value in line 29 of the script</w:t>
+      </w:r>
+    </w:p>
+    <w:p>
+      <w:pPr>
+        <w:pStyle w:val="ListParagraph"/>
+        <w:numPr>
+          <w:ilvl w:val="0"/>
+          <w:numId w:val="4"/>
+        </w:numPr>
+        <w:spacing w:line="256" w:lineRule="auto"/>
+        <w:rPr>
+          <w:rFonts w:asciiTheme="majorHAnsi" w:hAnsiTheme="majorHAnsi"/>
+          <w:sz w:val="24"/>
+          <w:szCs w:val="24"/>
+        </w:rPr>
+      </w:pPr>
+      <w:r>
+        <w:rPr>
+          <w:rFonts w:asciiTheme="majorHAnsi" w:hAnsiTheme="majorHAnsi"/>
+          <w:sz w:val="24"/>
+          <w:szCs w:val="24"/>
+        </w:rPr>
+        <w:t>Lead Demography: Based on the number of leads entered in line 29, the script creates Hexadecimal Lead Ids and simulates other variables like age, annual income, credit score, location, educational background and many other demographic details for each lead. The script generates some missing values so they can be treated later in pre-processing</w:t>
+      </w:r>
+    </w:p>
+    <w:p>
+      <w:pPr>
+        <w:pStyle w:val="ListParagraph"/>
+        <w:numPr>
+          <w:ilvl w:val="0"/>
+          <w:numId w:val="4"/>
+        </w:numPr>
+        <w:spacing w:line="256" w:lineRule="auto"/>
+        <w:rPr>
+          <w:rFonts w:asciiTheme="majorHAnsi" w:hAnsiTheme="majorHAnsi"/>
+          <w:sz w:val="24"/>
+          <w:szCs w:val="24"/>
+        </w:rPr>
+      </w:pPr>
+      <w:r>
+        <w:rPr>
+          <w:rFonts w:asciiTheme="majorHAnsi" w:hAnsiTheme="majorHAnsi"/>
+          <w:sz w:val="24"/>
+          <w:szCs w:val="24"/>
+        </w:rPr>
+        <w:t>Market Touchdown: Every lead’s lead Id, age, annual income &amp; credit scores are extracted from the Lead Demography table and variables from historical campaign data is simulated here by applying randomization. A few outliers are created here intentionally, so that they can later be handled in pre-processing</w:t>
+      </w:r>
+    </w:p>
+    <w:p>
+      <w:pPr>
+        <w:pStyle w:val="ListParagraph"/>
+        <w:numPr>
+          <w:ilvl w:val="0"/>
+          <w:numId w:val="4"/>
+        </w:numPr>
+        <w:spacing w:line="256" w:lineRule="auto"/>
+        <w:rPr>
+          <w:rFonts w:asciiTheme="majorHAnsi" w:hAnsiTheme="majorHAnsi"/>
+          <w:sz w:val="24"/>
+          <w:szCs w:val="24"/>
+        </w:rPr>
+      </w:pPr>
+      <w:r>
+        <w:rPr>
+          <w:rFonts w:asciiTheme="majorHAnsi" w:hAnsiTheme="majorHAnsi"/>
+          <w:sz w:val="24"/>
+          <w:szCs w:val="24"/>
+        </w:rPr>
+        <w:t>Campaign Detail: In this part of the script, the Campaign metadata like campaign name, launch date, category, sub-category are simulated</w:t>
+      </w:r>
+    </w:p>
+    <w:p>
+      <w:pPr>
+        <w:pStyle w:val="ListParagraph"/>
+        <w:numPr>
+          <w:ilvl w:val="0"/>
+          <w:numId w:val="4"/>
+        </w:numPr>
+        <w:spacing w:line="256" w:lineRule="auto"/>
+        <w:rPr>
+          <w:rFonts w:asciiTheme="majorHAnsi" w:hAnsiTheme="majorHAnsi"/>
+          <w:sz w:val="24"/>
+          <w:szCs w:val="24"/>
+        </w:rPr>
+      </w:pPr>
+      <w:r>
+        <w:rPr>
+          <w:rFonts w:asciiTheme="majorHAnsi" w:hAnsiTheme="majorHAnsi"/>
+          <w:sz w:val="24"/>
+          <w:szCs w:val="24"/>
+        </w:rPr>
+        <w:t xml:space="preserve">Product: In this part of the script, the Product metadata like product name, category, term, premium </w:t>
+      </w:r>
+      <w:proofErr w:type="spellStart"/>
+      <w:r>
+        <w:rPr>
+          <w:rFonts w:asciiTheme="majorHAnsi" w:hAnsiTheme="majorHAnsi"/>
+          <w:sz w:val="24"/>
+          <w:szCs w:val="24"/>
+        </w:rPr>
+        <w:t>etc</w:t>
+      </w:r>
+      <w:proofErr w:type="spellEnd"/>
+      <w:r>
+        <w:rPr>
+          <w:rFonts w:asciiTheme="majorHAnsi" w:hAnsiTheme="majorHAnsi"/>
+          <w:sz w:val="24"/>
+          <w:szCs w:val="24"/>
+        </w:rPr>
+        <w:t xml:space="preserve"> are simulated</w:t>
+      </w:r>
+    </w:p>
+    <w:p>
+      <w:pPr>
+        <w:pStyle w:val="ListParagraph"/>
+        <w:rPr>
+          <w:rFonts w:asciiTheme="majorHAnsi" w:hAnsiTheme="majorHAnsi"/>
+          <w:sz w:val="24"/>
+          <w:szCs w:val="24"/>
+        </w:rPr>
+      </w:pPr>
+    </w:p>
+    <w:p>
+      <w:pPr>
+        <w:spacing w:after="0"/>
+        <w:rPr>
+          <w:rFonts w:asciiTheme="majorHAnsi" w:hAnsiTheme="majorHAnsi"/>
+          <w:b/>
+        </w:rPr>
+      </w:pPr>
+    </w:p>
+    <w:p>
+      <w:pPr>
+        <w:spacing w:after="0"/>
+        <w:rPr>
+          <w:rFonts w:asciiTheme="majorHAnsi" w:hAnsiTheme="majorHAnsi"/>
+          <w:b/>
+        </w:rPr>
+      </w:pPr>
       <w:bookmarkStart w:id="0" w:name="_GoBack"/>
       <w:bookmarkEnd w:id="0"/>
+      <w:r>
+        <w:rPr>
+          <w:rFonts w:asciiTheme="majorHAnsi" w:hAnsiTheme="majorHAnsi"/>
+          <w:b/>
+        </w:rPr>
+        <w:lastRenderedPageBreak/>
+        <w:t>Step2_data_preprocessing.R</w:t>
+      </w:r>
+    </w:p>
+    <w:p>
+      <w:pPr>
+        <w:rPr>
+          <w:rFonts w:asciiTheme="majorHAnsi" w:hAnsiTheme="majorHAnsi"/>
+          <w:sz w:val="24"/>
+          <w:szCs w:val="24"/>
+        </w:rPr>
+      </w:pPr>
+      <w:r>
+        <w:rPr>
+          <w:rFonts w:asciiTheme="majorHAnsi" w:hAnsiTheme="majorHAnsi"/>
+          <w:sz w:val="24"/>
+          <w:szCs w:val="24"/>
+        </w:rPr>
+        <w:t xml:space="preserve">This script performs missing value and outlier treatment on the lead demography and market touchdown tables. Both these updated tables are then exported back to SQL Server </w:t>
+      </w:r>
+    </w:p>
+    <w:p>
+      <w:pPr>
+        <w:pStyle w:val="ListParagraph"/>
+        <w:numPr>
+          <w:ilvl w:val="0"/>
+          <w:numId w:val="5"/>
+        </w:numPr>
+        <w:spacing w:line="256" w:lineRule="auto"/>
+        <w:rPr>
+          <w:rFonts w:asciiTheme="majorHAnsi" w:hAnsiTheme="majorHAnsi"/>
+          <w:sz w:val="24"/>
+          <w:szCs w:val="24"/>
+        </w:rPr>
+      </w:pPr>
+      <w:r>
+        <w:rPr>
+          <w:rFonts w:asciiTheme="majorHAnsi" w:hAnsiTheme="majorHAnsi"/>
+          <w:sz w:val="24"/>
+          <w:szCs w:val="24"/>
+        </w:rPr>
+        <w:t>Market Touchdown: The Communication latency variable in this table was created to have outliers. The lower extremes are replaced with the difference of Mean and Standard Deviation. The higher extremes are replaced with the sum of Mean and two Standard Deviations</w:t>
+      </w:r>
+    </w:p>
+    <w:p>
+      <w:pPr>
+        <w:pStyle w:val="ListParagraph"/>
+        <w:numPr>
+          <w:ilvl w:val="0"/>
+          <w:numId w:val="5"/>
+        </w:numPr>
+        <w:spacing w:line="256" w:lineRule="auto"/>
+        <w:rPr>
+          <w:rFonts w:asciiTheme="majorHAnsi" w:hAnsiTheme="majorHAnsi"/>
+          <w:sz w:val="24"/>
+          <w:szCs w:val="24"/>
+        </w:rPr>
+      </w:pPr>
+      <w:r>
+        <w:rPr>
+          <w:rFonts w:asciiTheme="majorHAnsi" w:hAnsiTheme="majorHAnsi"/>
+          <w:sz w:val="24"/>
+          <w:szCs w:val="24"/>
+        </w:rPr>
+        <w:t>Lead Demography: The missing values in variables like number of children/dependents, highest education &amp; household size are replaced with the Mode value</w:t>
+      </w:r>
+    </w:p>
+    <w:p>
+      <w:pPr>
+        <w:rPr>
+          <w:rFonts w:asciiTheme="majorHAnsi" w:hAnsiTheme="majorHAnsi"/>
+          <w:b/>
+          <w:sz w:val="24"/>
+          <w:szCs w:val="24"/>
+        </w:rPr>
+      </w:pPr>
+    </w:p>
+    <w:p>
+      <w:pPr>
+        <w:spacing w:after="0"/>
+        <w:rPr>
+          <w:rFonts w:asciiTheme="majorHAnsi" w:hAnsiTheme="majorHAnsi"/>
+          <w:b/>
+          <w:sz w:val="24"/>
+          <w:szCs w:val="24"/>
+        </w:rPr>
+      </w:pPr>
+      <w:r>
+        <w:rPr>
+          <w:rFonts w:asciiTheme="majorHAnsi" w:hAnsiTheme="majorHAnsi"/>
+          <w:b/>
+          <w:sz w:val="24"/>
+          <w:szCs w:val="24"/>
+        </w:rPr>
+        <w:t>Step3_feature_engineering_AD_creation.R</w:t>
+      </w:r>
+    </w:p>
+    <w:p>
+      <w:pPr>
+        <w:rPr>
+          <w:rFonts w:asciiTheme="majorHAnsi" w:hAnsiTheme="majorHAnsi"/>
+          <w:sz w:val="24"/>
+          <w:szCs w:val="24"/>
+        </w:rPr>
+      </w:pPr>
+      <w:r>
+        <w:rPr>
+          <w:rFonts w:asciiTheme="majorHAnsi" w:hAnsiTheme="majorHAnsi"/>
+          <w:sz w:val="24"/>
+          <w:szCs w:val="24"/>
+        </w:rPr>
+        <w:t>This scripts performs feature engineering on the Market Touchdown table and then merges the 4 input tables to generate the Analytical Dataset. Finally, the analytical dataset along with training and test datasets are exported to SQL Server</w:t>
+      </w:r>
+    </w:p>
+    <w:p>
+      <w:pPr>
+        <w:pStyle w:val="ListParagraph"/>
+        <w:numPr>
+          <w:ilvl w:val="0"/>
+          <w:numId w:val="6"/>
+        </w:numPr>
+        <w:spacing w:line="256" w:lineRule="auto"/>
+        <w:rPr>
+          <w:rFonts w:asciiTheme="majorHAnsi" w:hAnsiTheme="majorHAnsi"/>
+          <w:sz w:val="24"/>
+          <w:szCs w:val="24"/>
+        </w:rPr>
+      </w:pPr>
+      <w:r>
+        <w:rPr>
+          <w:rFonts w:asciiTheme="majorHAnsi" w:hAnsiTheme="majorHAnsi"/>
+          <w:sz w:val="24"/>
+          <w:szCs w:val="24"/>
+        </w:rPr>
+        <w:t>Market Touchdown: The table is aggregated at a lead level, so variables like channel which will have more than one value for each user are pivoted and aggregated to from variables like SMS count, Email count, Call Count, Last Communication Channel, Second Last Communication Channel etc.</w:t>
+      </w:r>
+    </w:p>
+    <w:p>
+      <w:pPr>
+        <w:pStyle w:val="ListParagraph"/>
+        <w:numPr>
+          <w:ilvl w:val="0"/>
+          <w:numId w:val="6"/>
+        </w:numPr>
+        <w:spacing w:line="256" w:lineRule="auto"/>
+        <w:rPr>
+          <w:rFonts w:asciiTheme="majorHAnsi" w:hAnsiTheme="majorHAnsi"/>
+          <w:sz w:val="24"/>
+          <w:szCs w:val="24"/>
+        </w:rPr>
+      </w:pPr>
+      <w:r>
+        <w:rPr>
+          <w:rFonts w:asciiTheme="majorHAnsi" w:hAnsiTheme="majorHAnsi"/>
+          <w:sz w:val="24"/>
+          <w:szCs w:val="24"/>
+        </w:rPr>
+        <w:t>Analytical Dataset: The latest version of all the 4 input datasets are merged together to create the analytical dataset. The analytical dataset is further split into train and test datasets</w:t>
+      </w:r>
+      <w:r>
+        <w:rPr>
+          <w:rFonts w:asciiTheme="majorHAnsi" w:hAnsiTheme="majorHAnsi"/>
+          <w:sz w:val="24"/>
+          <w:szCs w:val="24"/>
+        </w:rPr>
+        <w:tab/>
+        <w:t xml:space="preserve"> </w:t>
+      </w:r>
+    </w:p>
+    <w:p>
+      <w:pPr>
+        <w:rPr>
+          <w:rFonts w:asciiTheme="majorHAnsi" w:hAnsiTheme="majorHAnsi"/>
+        </w:rPr>
+      </w:pPr>
+    </w:p>
+    <w:p>
+      <w:pPr>
+        <w:spacing w:after="0"/>
+        <w:rPr>
+          <w:rFonts w:asciiTheme="majorHAnsi" w:hAnsiTheme="majorHAnsi"/>
+          <w:b/>
+          <w:sz w:val="24"/>
+          <w:szCs w:val="24"/>
+        </w:rPr>
+      </w:pPr>
+      <w:r>
+        <w:rPr>
+          <w:rFonts w:asciiTheme="majorHAnsi" w:hAnsiTheme="majorHAnsi"/>
+          <w:b/>
+        </w:rPr>
+        <w:t>Step4_model_rf_gbm.R</w:t>
+      </w:r>
+    </w:p>
+    <w:p>
+      <w:pPr>
+        <w:spacing w:after="0"/>
+        <w:rPr>
+          <w:rFonts w:asciiTheme="majorHAnsi" w:hAnsiTheme="majorHAnsi"/>
+          <w:sz w:val="24"/>
+          <w:szCs w:val="24"/>
+        </w:rPr>
+      </w:pPr>
+      <w:r>
+        <w:rPr>
+          <w:rFonts w:asciiTheme="majorHAnsi" w:hAnsiTheme="majorHAnsi"/>
+          <w:sz w:val="24"/>
+          <w:szCs w:val="24"/>
+        </w:rPr>
+        <w:t>In this step, two models are built using 2 statistical techniques on the training Dataset. Once the models are trained, AUC of both the models are calculated using the test dataset. The model with the best AUC is selected as the champion model</w:t>
+      </w:r>
+    </w:p>
+    <w:p>
+      <w:pPr>
+        <w:rPr>
+          <w:rFonts w:asciiTheme="majorHAnsi" w:hAnsiTheme="majorHAnsi"/>
+          <w:sz w:val="24"/>
+          <w:szCs w:val="24"/>
+        </w:rPr>
+      </w:pPr>
     </w:p>
     <w:sectPr>
       <w:pgSz w:w="12240" w:h="15840"/>
@@ -463,7 +881,7 @@
 </file>
 
 <file path=word/numbering.xml><?xml version="1.0" encoding="utf-8"?>
-<w:numbering xmlns:wpc="http://schemas.microsoft.com/office/word/2010/wordprocessingCanvas" xmlns:cx="http://schemas.microsoft.com/office/drawing/2014/chartex" xmlns:cx1="http://schemas.microsoft.com/office/drawing/2015/9/8/chartex" xmlns:cx2="http://schemas.microsoft.com/office/drawing/2015/10/21/chartex" xmlns:mc="http://schemas.openxmlformats.org/markup-compatibility/2006" xmlns:o="urn:schemas-microsoft-com:office:office" xmlns:r="http://schemas.openxmlformats.org/officeDocument/2006/relationships" xmlns:m="http://schemas.openxmlformats.org/officeDocument/2006/math" xmlns:v="urn:schemas-microsoft-com:vml" xmlns:wp14="http://schemas.microsoft.com/office/word/2010/wordprocessingDrawing" xmlns:wp="http://schemas.openxmlformats.org/drawingml/2006/wordprocessingDrawing" xmlns:w10="urn:schemas-microsoft-com:office:word" xmlns:w="http://schemas.openxmlformats.org/wordprocessingml/2006/main" xmlns:w14="http://schemas.microsoft.com/office/word/2010/wordml" xmlns:w15="http://schemas.microsoft.com/office/word/2012/wordml" xmlns:w16se="http://schemas.microsoft.com/office/word/2015/wordml/symex" xmlns:wpg="http://schemas.microsoft.com/office/word/2010/wordprocessingGroup" xmlns:wpi="http://schemas.microsoft.com/office/word/2010/wordprocessingInk" xmlns:wne="http://schemas.microsoft.com/office/word/2006/wordml" xmlns:wps="http://schemas.microsoft.com/office/word/2010/wordprocessingShape" mc:Ignorable="w14 w15 w16se wp14">
+<w:numbering xmlns:wpc="http://schemas.microsoft.com/office/word/2010/wordprocessingCanvas" xmlns:mc="http://schemas.openxmlformats.org/markup-compatibility/2006" xmlns:o="urn:schemas-microsoft-com:office:office" xmlns:r="http://schemas.openxmlformats.org/officeDocument/2006/relationships" xmlns:m="http://schemas.openxmlformats.org/officeDocument/2006/math" xmlns:v="urn:schemas-microsoft-com:vml" xmlns:wp14="http://schemas.microsoft.com/office/word/2010/wordprocessingDrawing" xmlns:wp="http://schemas.openxmlformats.org/drawingml/2006/wordprocessingDrawing" xmlns:w10="urn:schemas-microsoft-com:office:word" xmlns:w="http://schemas.openxmlformats.org/wordprocessingml/2006/main" xmlns:w14="http://schemas.microsoft.com/office/word/2010/wordml" xmlns:w15="http://schemas.microsoft.com/office/word/2012/wordml" xmlns:wpg="http://schemas.microsoft.com/office/word/2010/wordprocessingGroup" xmlns:wpi="http://schemas.microsoft.com/office/word/2010/wordprocessingInk" xmlns:wne="http://schemas.microsoft.com/office/word/2006/wordml" xmlns:wps="http://schemas.microsoft.com/office/word/2010/wordprocessingShape" mc:Ignorable="w14 w15 wp14">
   <w:abstractNum w:abstractNumId="0" w15:restartNumberingAfterBreak="0">
     <w:nsid w:val="00223387"/>
     <w:multiLevelType w:val="hybridMultilevel"/>
@@ -578,6 +996,92 @@
     </w:lvl>
   </w:abstractNum>
   <w:abstractNum w:abstractNumId="1" w15:restartNumberingAfterBreak="0">
+    <w:nsid w:val="02A0686A"/>
+    <w:multiLevelType w:val="hybridMultilevel"/>
+    <w:tmpl w:val="237EF0AE"/>
+    <w:lvl w:ilvl="0" w:tplc="0409000F">
+      <w:start w:val="1"/>
+      <w:numFmt w:val="decimal"/>
+      <w:lvlText w:val="%1."/>
+      <w:lvlJc w:val="left"/>
+      <w:pPr>
+        <w:ind w:left="720" w:hanging="360"/>
+      </w:pPr>
+    </w:lvl>
+    <w:lvl w:ilvl="1" w:tplc="04090019">
+      <w:start w:val="1"/>
+      <w:numFmt w:val="lowerLetter"/>
+      <w:lvlText w:val="%2."/>
+      <w:lvlJc w:val="left"/>
+      <w:pPr>
+        <w:ind w:left="1440" w:hanging="360"/>
+      </w:pPr>
+    </w:lvl>
+    <w:lvl w:ilvl="2" w:tplc="0409001B">
+      <w:start w:val="1"/>
+      <w:numFmt w:val="lowerRoman"/>
+      <w:lvlText w:val="%3."/>
+      <w:lvlJc w:val="right"/>
+      <w:pPr>
+        <w:ind w:left="2160" w:hanging="180"/>
+      </w:pPr>
+    </w:lvl>
+    <w:lvl w:ilvl="3" w:tplc="0409000F">
+      <w:start w:val="1"/>
+      <w:numFmt w:val="decimal"/>
+      <w:lvlText w:val="%4."/>
+      <w:lvlJc w:val="left"/>
+      <w:pPr>
+        <w:ind w:left="2880" w:hanging="360"/>
+      </w:pPr>
+    </w:lvl>
+    <w:lvl w:ilvl="4" w:tplc="04090019">
+      <w:start w:val="1"/>
+      <w:numFmt w:val="lowerLetter"/>
+      <w:lvlText w:val="%5."/>
+      <w:lvlJc w:val="left"/>
+      <w:pPr>
+        <w:ind w:left="3600" w:hanging="360"/>
+      </w:pPr>
+    </w:lvl>
+    <w:lvl w:ilvl="5" w:tplc="0409001B">
+      <w:start w:val="1"/>
+      <w:numFmt w:val="lowerRoman"/>
+      <w:lvlText w:val="%6."/>
+      <w:lvlJc w:val="right"/>
+      <w:pPr>
+        <w:ind w:left="4320" w:hanging="180"/>
+      </w:pPr>
+    </w:lvl>
+    <w:lvl w:ilvl="6" w:tplc="0409000F">
+      <w:start w:val="1"/>
+      <w:numFmt w:val="decimal"/>
+      <w:lvlText w:val="%7."/>
+      <w:lvlJc w:val="left"/>
+      <w:pPr>
+        <w:ind w:left="5040" w:hanging="360"/>
+      </w:pPr>
+    </w:lvl>
+    <w:lvl w:ilvl="7" w:tplc="04090019">
+      <w:start w:val="1"/>
+      <w:numFmt w:val="lowerLetter"/>
+      <w:lvlText w:val="%8."/>
+      <w:lvlJc w:val="left"/>
+      <w:pPr>
+        <w:ind w:left="5760" w:hanging="360"/>
+      </w:pPr>
+    </w:lvl>
+    <w:lvl w:ilvl="8" w:tplc="0409001B">
+      <w:start w:val="1"/>
+      <w:numFmt w:val="lowerRoman"/>
+      <w:lvlText w:val="%9."/>
+      <w:lvlJc w:val="right"/>
+      <w:pPr>
+        <w:ind w:left="6480" w:hanging="180"/>
+      </w:pPr>
+    </w:lvl>
+  </w:abstractNum>
+  <w:abstractNum w:abstractNumId="2" w15:restartNumberingAfterBreak="0">
     <w:nsid w:val="28CB38B5"/>
     <w:multiLevelType w:val="hybridMultilevel"/>
     <w:tmpl w:val="5B544150"/>
@@ -690,7 +1194,7 @@
       </w:rPr>
     </w:lvl>
   </w:abstractNum>
-  <w:abstractNum w:abstractNumId="2" w15:restartNumberingAfterBreak="0">
+  <w:abstractNum w:abstractNumId="3" w15:restartNumberingAfterBreak="0">
     <w:nsid w:val="41807A85"/>
     <w:multiLevelType w:val="hybridMultilevel"/>
     <w:tmpl w:val="4B52ED78"/>
@@ -801,22 +1305,284 @@
       <w:rPr>
         <w:rFonts w:ascii="Wingdings" w:hAnsi="Wingdings" w:hint="default"/>
       </w:rPr>
+    </w:lvl>
+  </w:abstractNum>
+  <w:abstractNum w:abstractNumId="4" w15:restartNumberingAfterBreak="0">
+    <w:nsid w:val="652755A3"/>
+    <w:multiLevelType w:val="hybridMultilevel"/>
+    <w:tmpl w:val="01E2B590"/>
+    <w:lvl w:ilvl="0" w:tplc="0409000F">
+      <w:start w:val="1"/>
+      <w:numFmt w:val="decimal"/>
+      <w:lvlText w:val="%1."/>
+      <w:lvlJc w:val="left"/>
+      <w:pPr>
+        <w:ind w:left="720" w:hanging="360"/>
+      </w:pPr>
+    </w:lvl>
+    <w:lvl w:ilvl="1" w:tplc="04090019">
+      <w:start w:val="1"/>
+      <w:numFmt w:val="lowerLetter"/>
+      <w:lvlText w:val="%2."/>
+      <w:lvlJc w:val="left"/>
+      <w:pPr>
+        <w:ind w:left="1440" w:hanging="360"/>
+      </w:pPr>
+    </w:lvl>
+    <w:lvl w:ilvl="2" w:tplc="0409001B">
+      <w:start w:val="1"/>
+      <w:numFmt w:val="lowerRoman"/>
+      <w:lvlText w:val="%3."/>
+      <w:lvlJc w:val="right"/>
+      <w:pPr>
+        <w:ind w:left="2160" w:hanging="180"/>
+      </w:pPr>
+    </w:lvl>
+    <w:lvl w:ilvl="3" w:tplc="0409000F">
+      <w:start w:val="1"/>
+      <w:numFmt w:val="decimal"/>
+      <w:lvlText w:val="%4."/>
+      <w:lvlJc w:val="left"/>
+      <w:pPr>
+        <w:ind w:left="2880" w:hanging="360"/>
+      </w:pPr>
+    </w:lvl>
+    <w:lvl w:ilvl="4" w:tplc="04090019">
+      <w:start w:val="1"/>
+      <w:numFmt w:val="lowerLetter"/>
+      <w:lvlText w:val="%5."/>
+      <w:lvlJc w:val="left"/>
+      <w:pPr>
+        <w:ind w:left="3600" w:hanging="360"/>
+      </w:pPr>
+    </w:lvl>
+    <w:lvl w:ilvl="5" w:tplc="0409001B">
+      <w:start w:val="1"/>
+      <w:numFmt w:val="lowerRoman"/>
+      <w:lvlText w:val="%6."/>
+      <w:lvlJc w:val="right"/>
+      <w:pPr>
+        <w:ind w:left="4320" w:hanging="180"/>
+      </w:pPr>
+    </w:lvl>
+    <w:lvl w:ilvl="6" w:tplc="0409000F">
+      <w:start w:val="1"/>
+      <w:numFmt w:val="decimal"/>
+      <w:lvlText w:val="%7."/>
+      <w:lvlJc w:val="left"/>
+      <w:pPr>
+        <w:ind w:left="5040" w:hanging="360"/>
+      </w:pPr>
+    </w:lvl>
+    <w:lvl w:ilvl="7" w:tplc="04090019">
+      <w:start w:val="1"/>
+      <w:numFmt w:val="lowerLetter"/>
+      <w:lvlText w:val="%8."/>
+      <w:lvlJc w:val="left"/>
+      <w:pPr>
+        <w:ind w:left="5760" w:hanging="360"/>
+      </w:pPr>
+    </w:lvl>
+    <w:lvl w:ilvl="8" w:tplc="0409001B">
+      <w:start w:val="1"/>
+      <w:numFmt w:val="lowerRoman"/>
+      <w:lvlText w:val="%9."/>
+      <w:lvlJc w:val="right"/>
+      <w:pPr>
+        <w:ind w:left="6480" w:hanging="180"/>
+      </w:pPr>
+    </w:lvl>
+  </w:abstractNum>
+  <w:abstractNum w:abstractNumId="5" w15:restartNumberingAfterBreak="0">
+    <w:nsid w:val="76D35F65"/>
+    <w:multiLevelType w:val="hybridMultilevel"/>
+    <w:tmpl w:val="946C8DC2"/>
+    <w:lvl w:ilvl="0" w:tplc="0409000F">
+      <w:start w:val="1"/>
+      <w:numFmt w:val="decimal"/>
+      <w:lvlText w:val="%1."/>
+      <w:lvlJc w:val="left"/>
+      <w:pPr>
+        <w:ind w:left="720" w:hanging="360"/>
+      </w:pPr>
+    </w:lvl>
+    <w:lvl w:ilvl="1" w:tplc="04090019">
+      <w:start w:val="1"/>
+      <w:numFmt w:val="lowerLetter"/>
+      <w:lvlText w:val="%2."/>
+      <w:lvlJc w:val="left"/>
+      <w:pPr>
+        <w:ind w:left="1440" w:hanging="360"/>
+      </w:pPr>
+    </w:lvl>
+    <w:lvl w:ilvl="2" w:tplc="0409001B">
+      <w:start w:val="1"/>
+      <w:numFmt w:val="lowerRoman"/>
+      <w:lvlText w:val="%3."/>
+      <w:lvlJc w:val="right"/>
+      <w:pPr>
+        <w:ind w:left="2160" w:hanging="180"/>
+      </w:pPr>
+    </w:lvl>
+    <w:lvl w:ilvl="3" w:tplc="0409000F">
+      <w:start w:val="1"/>
+      <w:numFmt w:val="decimal"/>
+      <w:lvlText w:val="%4."/>
+      <w:lvlJc w:val="left"/>
+      <w:pPr>
+        <w:ind w:left="2880" w:hanging="360"/>
+      </w:pPr>
+    </w:lvl>
+    <w:lvl w:ilvl="4" w:tplc="04090019">
+      <w:start w:val="1"/>
+      <w:numFmt w:val="lowerLetter"/>
+      <w:lvlText w:val="%5."/>
+      <w:lvlJc w:val="left"/>
+      <w:pPr>
+        <w:ind w:left="3600" w:hanging="360"/>
+      </w:pPr>
+    </w:lvl>
+    <w:lvl w:ilvl="5" w:tplc="0409001B">
+      <w:start w:val="1"/>
+      <w:numFmt w:val="lowerRoman"/>
+      <w:lvlText w:val="%6."/>
+      <w:lvlJc w:val="right"/>
+      <w:pPr>
+        <w:ind w:left="4320" w:hanging="180"/>
+      </w:pPr>
+    </w:lvl>
+    <w:lvl w:ilvl="6" w:tplc="0409000F">
+      <w:start w:val="1"/>
+      <w:numFmt w:val="decimal"/>
+      <w:lvlText w:val="%7."/>
+      <w:lvlJc w:val="left"/>
+      <w:pPr>
+        <w:ind w:left="5040" w:hanging="360"/>
+      </w:pPr>
+    </w:lvl>
+    <w:lvl w:ilvl="7" w:tplc="04090019">
+      <w:start w:val="1"/>
+      <w:numFmt w:val="lowerLetter"/>
+      <w:lvlText w:val="%8."/>
+      <w:lvlJc w:val="left"/>
+      <w:pPr>
+        <w:ind w:left="5760" w:hanging="360"/>
+      </w:pPr>
+    </w:lvl>
+    <w:lvl w:ilvl="8" w:tplc="0409001B">
+      <w:start w:val="1"/>
+      <w:numFmt w:val="lowerRoman"/>
+      <w:lvlText w:val="%9."/>
+      <w:lvlJc w:val="right"/>
+      <w:pPr>
+        <w:ind w:left="6480" w:hanging="180"/>
+      </w:pPr>
     </w:lvl>
   </w:abstractNum>
   <w:num w:numId="1">
     <w:abstractNumId w:val="0"/>
   </w:num>
   <w:num w:numId="2">
-    <w:abstractNumId w:val="1"/>
+    <w:abstractNumId w:val="2"/>
   </w:num>
   <w:num w:numId="3">
-    <w:abstractNumId w:val="2"/>
+    <w:abstractNumId w:val="3"/>
+  </w:num>
+  <w:num w:numId="4">
+    <w:abstractNumId w:val="4"/>
+    <w:lvlOverride w:ilvl="0">
+      <w:startOverride w:val="1"/>
+    </w:lvlOverride>
+    <w:lvlOverride w:ilvl="1">
+      <w:startOverride w:val="1"/>
+    </w:lvlOverride>
+    <w:lvlOverride w:ilvl="2">
+      <w:startOverride w:val="1"/>
+    </w:lvlOverride>
+    <w:lvlOverride w:ilvl="3">
+      <w:startOverride w:val="1"/>
+    </w:lvlOverride>
+    <w:lvlOverride w:ilvl="4">
+      <w:startOverride w:val="1"/>
+    </w:lvlOverride>
+    <w:lvlOverride w:ilvl="5">
+      <w:startOverride w:val="1"/>
+    </w:lvlOverride>
+    <w:lvlOverride w:ilvl="6">
+      <w:startOverride w:val="1"/>
+    </w:lvlOverride>
+    <w:lvlOverride w:ilvl="7">
+      <w:startOverride w:val="1"/>
+    </w:lvlOverride>
+    <w:lvlOverride w:ilvl="8">
+      <w:startOverride w:val="1"/>
+    </w:lvlOverride>
+  </w:num>
+  <w:num w:numId="5">
+    <w:abstractNumId w:val="1"/>
+    <w:lvlOverride w:ilvl="0">
+      <w:startOverride w:val="1"/>
+    </w:lvlOverride>
+    <w:lvlOverride w:ilvl="1">
+      <w:startOverride w:val="1"/>
+    </w:lvlOverride>
+    <w:lvlOverride w:ilvl="2">
+      <w:startOverride w:val="1"/>
+    </w:lvlOverride>
+    <w:lvlOverride w:ilvl="3">
+      <w:startOverride w:val="1"/>
+    </w:lvlOverride>
+    <w:lvlOverride w:ilvl="4">
+      <w:startOverride w:val="1"/>
+    </w:lvlOverride>
+    <w:lvlOverride w:ilvl="5">
+      <w:startOverride w:val="1"/>
+    </w:lvlOverride>
+    <w:lvlOverride w:ilvl="6">
+      <w:startOverride w:val="1"/>
+    </w:lvlOverride>
+    <w:lvlOverride w:ilvl="7">
+      <w:startOverride w:val="1"/>
+    </w:lvlOverride>
+    <w:lvlOverride w:ilvl="8">
+      <w:startOverride w:val="1"/>
+    </w:lvlOverride>
+  </w:num>
+  <w:num w:numId="6">
+    <w:abstractNumId w:val="5"/>
+    <w:lvlOverride w:ilvl="0">
+      <w:startOverride w:val="1"/>
+    </w:lvlOverride>
+    <w:lvlOverride w:ilvl="1">
+      <w:startOverride w:val="1"/>
+    </w:lvlOverride>
+    <w:lvlOverride w:ilvl="2">
+      <w:startOverride w:val="1"/>
+    </w:lvlOverride>
+    <w:lvlOverride w:ilvl="3">
+      <w:startOverride w:val="1"/>
+    </w:lvlOverride>
+    <w:lvlOverride w:ilvl="4">
+      <w:startOverride w:val="1"/>
+    </w:lvlOverride>
+    <w:lvlOverride w:ilvl="5">
+      <w:startOverride w:val="1"/>
+    </w:lvlOverride>
+    <w:lvlOverride w:ilvl="6">
+      <w:startOverride w:val="1"/>
+    </w:lvlOverride>
+    <w:lvlOverride w:ilvl="7">
+      <w:startOverride w:val="1"/>
+    </w:lvlOverride>
+    <w:lvlOverride w:ilvl="8">
+      <w:startOverride w:val="1"/>
+    </w:lvlOverride>
   </w:num>
 </w:numbering>
 </file>
 
 <file path=word/styles.xml><?xml version="1.0" encoding="utf-8"?>
-<w:styles xmlns:mc="http://schemas.openxmlformats.org/markup-compatibility/2006" xmlns:r="http://schemas.openxmlformats.org/officeDocument/2006/relationships" xmlns:w="http://schemas.openxmlformats.org/wordprocessingml/2006/main" xmlns:w14="http://schemas.microsoft.com/office/word/2010/wordml" xmlns:w15="http://schemas.microsoft.com/office/word/2012/wordml" xmlns:w16se="http://schemas.microsoft.com/office/word/2015/wordml/symex" mc:Ignorable="w14 w15 w16se">
+<w:styles xmlns:mc="http://schemas.openxmlformats.org/markup-compatibility/2006" xmlns:r="http://schemas.openxmlformats.org/officeDocument/2006/relationships" xmlns:w="http://schemas.openxmlformats.org/wordprocessingml/2006/main" xmlns:w14="http://schemas.microsoft.com/office/word/2010/wordml" xmlns:w15="http://schemas.microsoft.com/office/word/2012/wordml" mc:Ignorable="w14 w15">
   <w:docDefaults>
     <w:rPrDefault>
       <w:rPr>
@@ -832,7 +1598,7 @@
       </w:pPr>
     </w:pPrDefault>
   </w:docDefaults>
-  <w:latentStyles w:defLockedState="0" w:defUIPriority="99" w:defSemiHidden="0" w:defUnhideWhenUsed="0" w:defQFormat="0" w:count="372">
+  <w:latentStyles w:defLockedState="0" w:defUIPriority="99" w:defSemiHidden="0" w:defUnhideWhenUsed="0" w:defQFormat="0" w:count="371">
     <w:lsdException w:name="Normal" w:uiPriority="0" w:qFormat="1"/>
     <w:lsdException w:name="heading 1" w:uiPriority="9" w:qFormat="1"/>
     <w:lsdException w:name="heading 2" w:semiHidden="1" w:uiPriority="9" w:unhideWhenUsed="1" w:qFormat="1"/>
@@ -1204,7 +1970,6 @@
     <w:lsdException w:name="List Table 5 Dark Accent 6" w:uiPriority="50"/>
     <w:lsdException w:name="List Table 6 Colorful Accent 6" w:uiPriority="51"/>
     <w:lsdException w:name="List Table 7 Colorful Accent 6" w:uiPriority="52"/>
-    <w:lsdException w:name="Mention" w:semiHidden="1" w:unhideWhenUsed="1"/>
   </w:latentStyles>
   <w:style w:type="paragraph" w:default="1" w:styleId="Normal">
     <w:name w:val="Normal"/>
@@ -1763,7 +2528,7 @@
 </file>
 
 <file path=customXml/itemProps1.xml><?xml version="1.0" encoding="utf-8"?>
-<ds:datastoreItem xmlns:ds="http://schemas.openxmlformats.org/officeDocument/2006/customXml" ds:itemID="{A61C8D34-C734-4D01-B581-9E70A1218AE4}">
+<ds:datastoreItem xmlns:ds="http://schemas.openxmlformats.org/officeDocument/2006/customXml" ds:itemID="{AD4C3BC9-AA63-4971-A186-CA1B20A54C2F}">
   <ds:schemaRefs>
     <ds:schemaRef ds:uri="http://schemas.openxmlformats.org/officeDocument/2006/bibliography"/>
   </ds:schemaRefs>

</xml_diff>